<commit_message>
Added missing BOM excels
</commit_message>
<xml_diff>
--- a/m52 PnP/Speeduino käyttöohje 1.2.docx
+++ b/m52 PnP/Speeduino käyttöohje 1.2.docx
@@ -1885,7 +1885,31 @@
         <w:rPr>
           <w:lang w:val="fi-FI"/>
         </w:rPr>
-        <w:t xml:space="preserve">Bluetoothilla yhdistättessä pitää speeduino olla autossa kiinni ja virrat päällä. Tämän jälkeen tietokoneella/tabletilla/kännykällä pitää bluetooth laittaa etsimään uusia laitteita. Sen pitäisi hetken etsimisen jälkeen löytää SpeeduinoM52 niminen bluetooth laite. Yhdistä siihen. </w:t>
+        <w:t>Bluetoothilla yhdist</w:t>
+      </w:r>
+      <w:r>
+        <w:rPr>
+          <w:lang w:val="fi-FI"/>
+        </w:rPr>
+        <w:t>e</w:t>
+      </w:r>
+      <w:r>
+        <w:rPr>
+          <w:lang w:val="fi-FI"/>
+        </w:rPr>
+        <w:t>tt</w:t>
+      </w:r>
+      <w:r>
+        <w:rPr>
+          <w:lang w:val="fi-FI"/>
+        </w:rPr>
+        <w:t>äe</w:t>
+      </w:r>
+      <w:r>
+        <w:rPr>
+          <w:lang w:val="fi-FI"/>
+        </w:rPr>
+        <w:t xml:space="preserve">ssä pitää speeduino olla autossa kiinni ja virrat päällä. Tämän jälkeen tietokoneella/tabletilla/kännykällä pitää bluetooth laittaa etsimään uusia laitteita. Sen pitäisi hetken etsimisen jälkeen löytää SpeeduinoM52 niminen bluetooth laite. Yhdistä siihen. </w:t>
       </w:r>
     </w:p>
     <w:p>
@@ -2196,7 +2220,43 @@
           <w:lang w:val="fi-FI"/>
         </w:rPr>
         <w:lastRenderedPageBreak/>
-        <w:t xml:space="preserve">Huom! Tämä vaatii nettiyhteyden koneelta silloin kun koitat ekaa kertaa yhdistää Speeduinoa tietokoneeseen. Jos nettiyhteyttä ei ole saatavilla tai tunnistus muuten vaan epäonnistuu, pitää määritykset lisätä käsin. Tarvittavat tiedostot löytyy Speeduinon firmware paketista. Boksilla on ladattuna Lokakuun 2018 firmware, minkä paketti löytyy täältä: </w:t>
+        <w:t xml:space="preserve">Huom! Tämä vaatii nettiyhteyden koneelta silloin kun koitat ekaa kertaa yhdistää Speeduinoa tietokoneeseen. Jos nettiyhteyttä ei ole saatavilla tai tunnistus muuten vaan epäonnistuu, pitää määritykset lisätä käsin. Tarvittavat tiedostot löytyy Speeduinon firmware paketista. Boksilla on ladattuna </w:t>
+      </w:r>
+      <w:r>
+        <w:rPr>
+          <w:lang w:val="fi-FI"/>
+        </w:rPr>
+        <w:t>Maaliskuun</w:t>
+      </w:r>
+      <w:r>
+        <w:rPr>
+          <w:lang w:val="fi-FI"/>
+        </w:rPr>
+        <w:t xml:space="preserve"> 201</w:t>
+      </w:r>
+      <w:r>
+        <w:rPr>
+          <w:lang w:val="fi-FI"/>
+        </w:rPr>
+        <w:t>9</w:t>
+      </w:r>
+      <w:r>
+        <w:rPr>
+          <w:lang w:val="fi-FI"/>
+        </w:rPr>
+        <w:t xml:space="preserve"> firmware</w:t>
+      </w:r>
+      <w:r>
+        <w:rPr>
+          <w:lang w:val="fi-FI"/>
+        </w:rPr>
+        <w:t xml:space="preserve"> (201903)</w:t>
+      </w:r>
+      <w:r>
+        <w:rPr>
+          <w:lang w:val="fi-FI"/>
+        </w:rPr>
+        <w:t xml:space="preserve">, minkä paketti löytyy täältä: </w:t>
       </w:r>
       <w:r>
         <w:rPr>
@@ -2208,7 +2268,12 @@
         <w:rPr>
           <w:lang w:val="fi-FI"/>
         </w:rPr>
-        <w:instrText xml:space="preserve"> HYPERLINK "https://speeduino.com/wiki/images/d/d7/Speeduino-Oct18.zip" </w:instrText>
+        <w:instrText xml:space="preserve"> HYPERLINK "https://github.com/noisymime/speeduino/archive/201903.zip" </w:instrText>
+      </w:r>
+      <w:r>
+        <w:rPr>
+          <w:lang w:val="fi-FI"/>
+        </w:rPr>
       </w:r>
       <w:r>
         <w:rPr>
@@ -2222,7 +2287,7 @@
           <w:u w:val="none"/>
           <w:lang w:val="fi-FI"/>
         </w:rPr>
-        <w:t>https://speeduino.com/wiki/images/d/d7/Speeduino-Oct18.zip</w:t>
+        <w:t>https://github.com/noisymime/speeduino/archive/201903.zip</w:t>
       </w:r>
       <w:r>
         <w:rPr>
@@ -2645,7 +2710,33 @@
         <w:rPr>
           <w:lang w:val="fi-FI"/>
         </w:rPr>
-        <w:t>Ennekuin konetta voi koittaa startat ekaa kertaa, pitää speeduino konfiguroida TunerStudiossa käytössä olevalle setupille. Klikkaa Hammasrattaan kohdalta Settings ja Engine Constants.</w:t>
+        <w:t>Enne</w:t>
+      </w:r>
+      <w:r>
+        <w:rPr>
+          <w:lang w:val="fi-FI"/>
+        </w:rPr>
+        <w:t>n</w:t>
+      </w:r>
+      <w:r>
+        <w:rPr>
+          <w:lang w:val="fi-FI"/>
+        </w:rPr>
+        <w:t>kuin konetta voi koittaa startat ekaa kertaa, pitää speeduino konfiguroida TunerStudiossa käytössä olevalle se</w:t>
+      </w:r>
+      <w:r>
+        <w:rPr>
+          <w:lang w:val="fi-FI"/>
+        </w:rPr>
+        <w:t xml:space="preserve"> </w:t>
+      </w:r>
+      <w:bookmarkStart w:id="8" w:name="_GoBack"/>
+      <w:bookmarkEnd w:id="8"/>
+      <w:r>
+        <w:rPr>
+          <w:lang w:val="fi-FI"/>
+        </w:rPr>
+        <w:t>tupille. Klikkaa Hammasrattaan kohdalta Settings ja Engine Constants.</w:t>
       </w:r>
     </w:p>
     <w:p>
@@ -2843,13 +2934,13 @@
       <w:pPr>
         <w:pStyle w:val="Heading2"/>
       </w:pPr>
-      <w:bookmarkStart w:id="8" w:name="_Toc2957598"/>
+      <w:bookmarkStart w:id="9" w:name="_Toc2957598"/>
       <w:proofErr w:type="spellStart"/>
       <w:r>
         <w:lastRenderedPageBreak/>
         <w:t>Suutinparametrit</w:t>
       </w:r>
-      <w:bookmarkEnd w:id="8"/>
+      <w:bookmarkEnd w:id="9"/>
       <w:proofErr w:type="spellEnd"/>
     </w:p>
     <w:p/>
@@ -4059,7 +4150,7 @@
           <w:lang w:val="fi-FI"/>
         </w:rPr>
       </w:pPr>
-      <w:bookmarkStart w:id="9" w:name="_Toc2957599"/>
+      <w:bookmarkStart w:id="10" w:name="_Toc2957599"/>
       <w:r>
         <w:rPr>
           <w:lang w:val="fi-FI"/>
@@ -4067,7 +4158,7 @@
         <w:lastRenderedPageBreak/>
         <w:t>TPS kalibrointi:</w:t>
       </w:r>
-      <w:bookmarkEnd w:id="9"/>
+      <w:bookmarkEnd w:id="10"/>
     </w:p>
     <w:p>
       <w:pPr>
@@ -4156,14 +4247,14 @@
           <w:lang w:val="fi-FI"/>
         </w:rPr>
       </w:pPr>
-      <w:bookmarkStart w:id="10" w:name="_Toc2957600"/>
+      <w:bookmarkStart w:id="11" w:name="_Toc2957600"/>
       <w:r>
         <w:rPr>
           <w:lang w:val="fi-FI"/>
         </w:rPr>
         <w:t>Laajakaistan kalibrointi</w:t>
       </w:r>
-      <w:bookmarkEnd w:id="10"/>
+      <w:bookmarkEnd w:id="11"/>
     </w:p>
     <w:p>
       <w:pPr>
@@ -4334,14 +4425,14 @@
           <w:lang w:val="fi-FI"/>
         </w:rPr>
       </w:pPr>
-      <w:bookmarkStart w:id="11" w:name="_Toc2957601"/>
+      <w:bookmarkStart w:id="12" w:name="_Toc2957601"/>
       <w:r>
         <w:rPr>
           <w:lang w:val="fi-FI"/>
         </w:rPr>
         <w:t>Käynnistäminen</w:t>
       </w:r>
-      <w:bookmarkEnd w:id="11"/>
+      <w:bookmarkEnd w:id="12"/>
     </w:p>
     <w:p>
       <w:pPr>
@@ -4435,11 +4526,11 @@
       <w:pPr>
         <w:pStyle w:val="Heading1"/>
       </w:pPr>
-      <w:bookmarkStart w:id="12" w:name="_Toc2957602"/>
+      <w:bookmarkStart w:id="13" w:name="_Toc2957602"/>
       <w:r>
         <w:t>Säätäminen</w:t>
       </w:r>
-      <w:bookmarkEnd w:id="12"/>
+      <w:bookmarkEnd w:id="13"/>
     </w:p>
     <w:p>
       <w:pPr>
@@ -4472,14 +4563,14 @@
           <w:lang w:val="fi-FI"/>
         </w:rPr>
       </w:pPr>
-      <w:bookmarkStart w:id="13" w:name="_Toc2957603"/>
+      <w:bookmarkStart w:id="14" w:name="_Toc2957603"/>
       <w:r>
         <w:rPr>
           <w:lang w:val="fi-FI"/>
         </w:rPr>
         <w:t>Tyhjäkäynti</w:t>
       </w:r>
-      <w:bookmarkEnd w:id="13"/>
+      <w:bookmarkEnd w:id="14"/>
     </w:p>
     <w:p>
       <w:pPr>
@@ -4569,14 +4660,14 @@
           <w:lang w:val="fi-FI"/>
         </w:rPr>
       </w:pPr>
-      <w:bookmarkStart w:id="14" w:name="_Toc2957604"/>
+      <w:bookmarkStart w:id="15" w:name="_Toc2957604"/>
       <w:r>
         <w:rPr>
           <w:lang w:val="fi-FI"/>
         </w:rPr>
         <w:t>Vanos</w:t>
       </w:r>
-      <w:bookmarkEnd w:id="14"/>
+      <w:bookmarkEnd w:id="15"/>
     </w:p>
     <w:p>
       <w:pPr>
@@ -4680,12 +4771,12 @@
       <w:pPr>
         <w:pStyle w:val="Heading1"/>
       </w:pPr>
-      <w:bookmarkStart w:id="15" w:name="_Toc2957605"/>
+      <w:bookmarkStart w:id="16" w:name="_Toc2957605"/>
       <w:r>
         <w:lastRenderedPageBreak/>
         <w:t>Liitännät</w:t>
       </w:r>
-      <w:bookmarkEnd w:id="15"/>
+      <w:bookmarkEnd w:id="16"/>
     </w:p>
     <w:p>
       <w:pPr>
@@ -4747,8 +4838,6 @@
           </wp:inline>
         </w:drawing>
       </w:r>
-      <w:bookmarkStart w:id="16" w:name="_GoBack"/>
-      <w:bookmarkEnd w:id="16"/>
     </w:p>
     <w:p>
       <w:pPr>
@@ -6136,7 +6225,7 @@
 </file>
 
 <file path=customXml/itemProps1.xml><?xml version="1.0" encoding="utf-8"?>
-<ds:datastoreItem xmlns:ds="http://schemas.openxmlformats.org/officeDocument/2006/customXml" ds:itemID="{DD78508C-ED40-45CD-A88A-F1B98C6474B3}">
+<ds:datastoreItem xmlns:ds="http://schemas.openxmlformats.org/officeDocument/2006/customXml" ds:itemID="{1D1F0198-F543-43AB-B758-D801F03B3310}">
   <ds:schemaRefs>
     <ds:schemaRef ds:uri="http://schemas.openxmlformats.org/officeDocument/2006/bibliography"/>
   </ds:schemaRefs>

</xml_diff>